<commit_message>
[Main]: Adding RAU License Document
</commit_message>
<xml_diff>
--- a/docs/Lucrare-Licenta-RAU-FIM-2021.docx
+++ b/docs/Lucrare-Licenta-RAU-FIM-2021.docx
@@ -2094,39 +2094,1319 @@
     </w:p>
     <w:p>
       <w:pPr>
-        <w:jc w:val="left"/>
+        <w:pStyle w:val="Listparagraf"/>
+        <w:ind w:left="357"/>
+        <w:jc w:val="left"/>
+        <w:rPr>
+          <w:b/>
+          <w:bCs/>
+          <w:noProof/>
+          <w:lang w:val="ro-RO"/>
+        </w:rPr>
+      </w:pPr>
+    </w:p>
+    <w:p>
+      <w:pPr>
+        <w:pStyle w:val="Listparagraf"/>
+        <w:ind w:left="357"/>
+        <w:rPr>
+          <w:noProof/>
+          <w:color w:val="FF0000"/>
+        </w:rPr>
+      </w:pPr>
+      <w:r>
+        <w:rPr>
+          <w:noProof/>
+        </w:rPr>
+        <w:t xml:space="preserve">Compania pentru care se dorește implementarea acestui sistem poartă numele de </w:t>
+      </w:r>
+      <w:r>
+        <w:rPr>
+          <w:noProof/>
+        </w:rPr>
+        <w:t>AT&amp;T Mobility LLC</w:t>
+      </w:r>
+      <w:r>
+        <w:rPr>
+          <w:noProof/>
+        </w:rPr>
+        <w:t xml:space="preserve">, fiind cunoscută si sub numele de AT&amp;T Wireless </w:t>
+      </w:r>
+      <w:r>
+        <w:rPr>
+          <w:noProof/>
+        </w:rPr>
+        <w:t>ș</w:t>
+      </w:r>
+      <w:r>
+        <w:rPr>
+          <w:noProof/>
+        </w:rPr>
+        <w:t>i marketată cu numele de AT&amp;T, ea fiind o companie Americană de telecomunicații</w:t>
+      </w:r>
+      <w:r>
+        <w:rPr>
+          <w:noProof/>
+          <w:color w:val="FF0000"/>
+        </w:rPr>
+        <w:t xml:space="preserve"> </w:t>
+      </w:r>
+      <w:r>
+        <w:rPr>
+          <w:noProof/>
+        </w:rPr>
+        <w:t>cu un portofoliu de 130 de milioane de clienți.</w:t>
+      </w:r>
+    </w:p>
+    <w:p>
+      <w:pPr>
+        <w:pStyle w:val="Listparagraf"/>
+        <w:ind w:left="357"/>
+        <w:rPr>
+          <w:noProof/>
+        </w:rPr>
+      </w:pPr>
+      <w:r>
+        <w:rPr>
+          <w:noProof/>
+        </w:rPr>
+        <w:t>Compania are sediul la Turnul Whitacre din centrul orașului Dallas, Texas. La 27 iunie 2008, AT&amp;T a anunțat că își va muta sediul corporativ din centrul orașului San Antonio în One AT&amp;T Plaza din centrul orașului Dallas.</w:t>
+      </w:r>
+    </w:p>
+    <w:p>
+      <w:pPr>
+        <w:pStyle w:val="Listparagraf"/>
+        <w:ind w:left="357"/>
+        <w:rPr>
+          <w:noProof/>
+        </w:rPr>
+      </w:pPr>
+      <w:r>
+        <w:rPr>
+          <w:noProof/>
+        </w:rPr>
+        <w:t>Grupul de operațiuni de telecomunicații al companiei, care deservește clienți rezidențiali și regionali din 22 de state din SUA, rămâne în San Antonio.</w:t>
+      </w:r>
+    </w:p>
+    <w:p>
+      <w:pPr>
+        <w:pStyle w:val="Listparagraf"/>
+        <w:ind w:left="357"/>
+        <w:rPr>
+          <w:rStyle w:val="jlqj4b"/>
+          <w:lang w:val="ro-RO"/>
+        </w:rPr>
+      </w:pPr>
+      <w:proofErr w:type="spellStart"/>
+      <w:r>
+        <w:rPr>
+          <w:rStyle w:val="jlqj4b"/>
+          <w:lang w:val="ro-RO"/>
+        </w:rPr>
+        <w:t>Bedminster</w:t>
+      </w:r>
+      <w:proofErr w:type="spellEnd"/>
+      <w:r>
+        <w:rPr>
+          <w:rStyle w:val="jlqj4b"/>
+          <w:lang w:val="ro-RO"/>
+        </w:rPr>
+        <w:t xml:space="preserve">, New Jersey, este sediul central al grupului Global Business Services al companiei și al AT&amp;T </w:t>
+      </w:r>
+      <w:proofErr w:type="spellStart"/>
+      <w:r>
+        <w:rPr>
+          <w:rStyle w:val="jlqj4b"/>
+          <w:lang w:val="ro-RO"/>
+        </w:rPr>
+        <w:t>Labs</w:t>
+      </w:r>
+      <w:proofErr w:type="spellEnd"/>
+      <w:r>
+        <w:rPr>
+          <w:rStyle w:val="jlqj4b"/>
+          <w:lang w:val="ro-RO"/>
+        </w:rPr>
+        <w:t xml:space="preserve"> și este locul unde rămâne AT&amp;T Corp</w:t>
+      </w:r>
+      <w:r>
+        <w:rPr>
+          <w:rStyle w:val="jlqj4b"/>
+          <w:lang w:val="ro-RO"/>
+        </w:rPr>
+        <w:t>.</w:t>
+      </w:r>
+    </w:p>
+    <w:p>
+      <w:pPr>
+        <w:pStyle w:val="Listparagraf"/>
+        <w:ind w:left="357"/>
+        <w:rPr>
+          <w:rStyle w:val="jlqj4b"/>
+          <w:lang w:val="ro-RO"/>
+        </w:rPr>
+      </w:pPr>
+      <w:r>
+        <w:rPr>
+          <w:rStyle w:val="jlqj4b"/>
+          <w:lang w:val="ro-RO"/>
+        </w:rPr>
+        <w:t>AT&amp;T oferă, de asemenea, servicii în multe locații din Asia Pacific; sediul său regional este situat în Hong Kong.</w:t>
+      </w:r>
+    </w:p>
+    <w:p>
+      <w:pPr>
+        <w:pStyle w:val="Listparagraf"/>
+        <w:ind w:left="357"/>
+        <w:rPr>
+          <w:rStyle w:val="jlqj4b"/>
+          <w:lang w:val="ro-RO"/>
+        </w:rPr>
+      </w:pPr>
+      <w:r>
+        <w:rPr>
+          <w:rStyle w:val="jlqj4b"/>
+          <w:lang w:val="ro-RO"/>
+        </w:rPr>
+        <w:t xml:space="preserve">Compania este activă și în Mexic, iar pe 7 noiembrie 2014 s-a anunțat că transportatorul mexican </w:t>
+      </w:r>
+      <w:proofErr w:type="spellStart"/>
+      <w:r>
+        <w:rPr>
+          <w:rStyle w:val="jlqj4b"/>
+          <w:lang w:val="ro-RO"/>
+        </w:rPr>
+        <w:t>Iusacell</w:t>
+      </w:r>
+      <w:proofErr w:type="spellEnd"/>
+      <w:r>
+        <w:rPr>
+          <w:rStyle w:val="jlqj4b"/>
+          <w:lang w:val="ro-RO"/>
+        </w:rPr>
+        <w:t xml:space="preserve"> va fi achiziționat de AT&amp;T.</w:t>
+      </w:r>
+    </w:p>
+    <w:p>
+      <w:pPr>
+        <w:pStyle w:val="Listparagraf"/>
+        <w:ind w:left="357"/>
+        <w:rPr>
+          <w:noProof/>
+        </w:rPr>
+      </w:pPr>
+      <w:r>
+        <w:rPr>
+          <w:rStyle w:val="jlqj4b"/>
+          <w:lang w:val="ro-RO"/>
+        </w:rPr>
+        <w:t xml:space="preserve">La 30 aprilie 2015, AT&amp;T a achiziționat operațiuni wireless </w:t>
+      </w:r>
+      <w:proofErr w:type="spellStart"/>
+      <w:r>
+        <w:rPr>
+          <w:rStyle w:val="jlqj4b"/>
+          <w:lang w:val="ro-RO"/>
+        </w:rPr>
+        <w:t>Nextel</w:t>
+      </w:r>
+      <w:proofErr w:type="spellEnd"/>
+      <w:r>
+        <w:rPr>
+          <w:rStyle w:val="jlqj4b"/>
+          <w:lang w:val="ro-RO"/>
+        </w:rPr>
+        <w:t xml:space="preserve"> Mexico de la NII Holdings (acum AT&amp;T Mexic).</w:t>
+      </w:r>
+    </w:p>
+    <w:p>
+      <w:pPr>
+        <w:jc w:val="left"/>
+        <w:rPr>
+          <w:b/>
+          <w:bCs/>
+          <w:noProof/>
+          <w:lang w:val="ro-RO"/>
+        </w:rPr>
+      </w:pPr>
+    </w:p>
+    <w:p>
+      <w:pPr>
+        <w:pStyle w:val="Listparagraf"/>
+        <w:numPr>
+          <w:ilvl w:val="1"/>
+          <w:numId w:val="8"/>
+        </w:numPr>
+        <w:ind w:left="357" w:hanging="357"/>
+        <w:jc w:val="left"/>
+        <w:rPr>
+          <w:b/>
+          <w:bCs/>
+          <w:noProof/>
+          <w:lang w:val="ro-RO"/>
+        </w:rPr>
+      </w:pPr>
+      <w:r>
+        <w:rPr>
+          <w:b/>
+          <w:bCs/>
+          <w:noProof/>
+          <w:lang w:val="ro-RO"/>
+        </w:rPr>
+        <w:t>Principalele activități desfășurate în unitatea economică</w:t>
+      </w:r>
+    </w:p>
+    <w:p>
+      <w:pPr>
+        <w:pStyle w:val="Listparagraf"/>
+        <w:ind w:left="357"/>
+        <w:jc w:val="left"/>
+        <w:rPr>
+          <w:b/>
+          <w:bCs/>
+          <w:noProof/>
+          <w:lang w:val="ro-RO"/>
+        </w:rPr>
+      </w:pPr>
+    </w:p>
+    <w:p>
+      <w:pPr>
+        <w:pStyle w:val="Listparagraf"/>
+        <w:ind w:left="357"/>
+        <w:jc w:val="left"/>
+        <w:rPr>
+          <w:noProof/>
+          <w:lang w:val="ro-RO"/>
+        </w:rPr>
+      </w:pPr>
+      <w:r>
+        <w:rPr>
+          <w:noProof/>
+          <w:lang w:val="ro-RO"/>
+        </w:rPr>
+        <w:t>AT&amp;T</w:t>
+      </w:r>
+      <w:r>
+        <w:rPr>
+          <w:noProof/>
+          <w:lang w:val="ro-RO"/>
+        </w:rPr>
+        <w:t xml:space="preserve"> a fost implicat în principal în activitatea de telefonie și, deși era partener cu RCA (</w:t>
+      </w:r>
+      <w:r>
         <w:rPr>
           <w:i/>
           <w:iCs/>
           <w:noProof/>
           <w:lang w:val="ro-RO"/>
         </w:rPr>
-      </w:pPr>
-    </w:p>
-    <w:p>
-      <w:pPr>
-        <w:rPr>
-          <w:noProof/>
-        </w:rPr>
-      </w:pPr>
-      <w:r>
-        <w:rPr>
-          <w:noProof/>
-        </w:rPr>
-        <w:t xml:space="preserve">Compania pentru care se dorește implementarea acestui sistem poartă numele </w:t>
-      </w:r>
-      <w:r>
-        <w:rPr>
-          <w:noProof/>
-        </w:rPr>
-        <w:t>AT&amp;T Mobility LLC</w:t>
-      </w:r>
-      <w:r>
-        <w:rPr>
-          <w:noProof/>
-        </w:rPr>
-        <w:t>, fiind cunoscută si sub numele de AT&amp;T Wireless si marketată cu numele de AT&amp;T, ea fiind o companie Americană de telecomunicații cu sediul principal in Brookhaven, Georgia cu un portofoliu de 130 de milioane de clienți.</w:t>
-      </w:r>
+        <w:t>RCA Corporation a fost o companie americană importantă de produse electronice</w:t>
+      </w:r>
+      <w:r>
+        <w:rPr>
+          <w:noProof/>
+          <w:lang w:val="ro-RO"/>
+        </w:rPr>
+        <w:t>)</w:t>
+      </w:r>
+      <w:r>
+        <w:rPr>
+          <w:noProof/>
+          <w:lang w:val="ro-RO"/>
+        </w:rPr>
+        <w:t>, a fost reticent în a vedea creșterea radioului, deoarece o astfel de creștere ar putea diminua cererea de servicii prin cablu.</w:t>
+      </w:r>
+    </w:p>
+    <w:p>
+      <w:pPr>
+        <w:pStyle w:val="Listparagraf"/>
+        <w:ind w:left="357"/>
+        <w:jc w:val="left"/>
+        <w:rPr>
+          <w:noProof/>
+          <w:lang w:val="ro-RO"/>
+        </w:rPr>
+      </w:pPr>
+      <w:r>
+        <w:rPr>
+          <w:noProof/>
+          <w:lang w:val="ro-RO"/>
+        </w:rPr>
+        <w:t>Compania a fost, de asemenea, un pionier în introducerea și dezvoltarea televiziunii, atât alb și negru, cât mai ales în televiziune color, astfel că în prezent toate magazinele deținute de compania AT&amp;T la nivel național vând DirecTV.</w:t>
+      </w:r>
+    </w:p>
+    <w:p>
+      <w:pPr>
+        <w:pStyle w:val="Listparagraf"/>
+        <w:ind w:left="357"/>
+        <w:jc w:val="left"/>
+        <w:rPr>
+          <w:noProof/>
+          <w:lang w:val="ro-RO"/>
+        </w:rPr>
+      </w:pPr>
+      <w:r>
+        <w:rPr>
+          <w:noProof/>
+          <w:lang w:val="ro-RO"/>
+        </w:rPr>
+        <w:lastRenderedPageBreak/>
+        <w:t>În prezent, clienții pot alege fie 4GB AT&amp;T, fie planuri nelimitate. Începând cu 8 ianuarie 2016, AT&amp;T nu mai oferă contracte pe doi ani pentru smartphone-uri subvenționate clienților săi consumatori.</w:t>
+      </w:r>
+    </w:p>
+    <w:p>
+      <w:pPr>
+        <w:pStyle w:val="Listparagraf"/>
+        <w:ind w:left="357"/>
+        <w:jc w:val="left"/>
+        <w:rPr>
+          <w:noProof/>
+          <w:lang w:val="ro-RO"/>
+        </w:rPr>
+      </w:pPr>
+      <w:r>
+        <w:rPr>
+          <w:noProof/>
+          <w:lang w:val="ro-RO"/>
+        </w:rPr>
+        <w:t xml:space="preserve">Clienții care au în prezent contracte de doi ani vor rămâne </w:t>
+      </w:r>
+      <w:r>
+        <w:rPr>
+          <w:noProof/>
+          <w:lang w:val="ro-RO"/>
+        </w:rPr>
+        <w:t>pe același plan până când fac upgrade la un dispozitiv nou, caz în care vor trebui să aleagă dintre planurile de tranșare NEXT ale AT&amp;T pentru smartphone-uri.</w:t>
+      </w:r>
+    </w:p>
+    <w:p>
+      <w:pPr>
+        <w:pStyle w:val="Listparagraf"/>
+        <w:ind w:left="357"/>
+        <w:jc w:val="left"/>
+        <w:rPr>
+          <w:noProof/>
+          <w:lang w:val="ro-RO"/>
+        </w:rPr>
+      </w:pPr>
+    </w:p>
+    <w:p>
+      <w:pPr>
+        <w:pStyle w:val="Listparagraf"/>
+        <w:ind w:left="357"/>
+        <w:jc w:val="left"/>
+        <w:rPr>
+          <w:noProof/>
+          <w:lang w:val="ro-RO"/>
+        </w:rPr>
+      </w:pPr>
+      <w:r>
+        <w:rPr>
+          <w:noProof/>
+          <w:lang w:val="ro-RO"/>
+        </w:rPr>
+        <w:t>AT&amp;T  permite, de asemenea, clienților existenți să rămână pe planuri vechi corecte, cu toate acestea, își rezervă dreptul de a rezilia sau de a solicita o modificare a planului conform termenilor și condițiilor sale.</w:t>
+      </w:r>
+    </w:p>
+    <w:p>
+      <w:pPr>
+        <w:pStyle w:val="Listparagraf"/>
+        <w:ind w:left="357"/>
+        <w:jc w:val="left"/>
+        <w:rPr>
+          <w:noProof/>
+          <w:lang w:val="ro-RO"/>
+        </w:rPr>
+      </w:pPr>
+    </w:p>
+    <w:p>
+      <w:pPr>
+        <w:pStyle w:val="Listparagraf"/>
+        <w:ind w:left="357"/>
+        <w:jc w:val="left"/>
+        <w:rPr>
+          <w:noProof/>
+          <w:lang w:val="ro-RO"/>
+        </w:rPr>
+      </w:pPr>
+    </w:p>
+    <w:p>
+      <w:pPr>
+        <w:pStyle w:val="Listparagraf"/>
+        <w:ind w:left="357"/>
+        <w:jc w:val="left"/>
+        <w:rPr>
+          <w:noProof/>
+          <w:lang w:val="ro-RO"/>
+        </w:rPr>
+      </w:pPr>
+    </w:p>
+    <w:p>
+      <w:pPr>
+        <w:pStyle w:val="Listparagraf"/>
+        <w:ind w:left="357"/>
+        <w:jc w:val="left"/>
+        <w:rPr>
+          <w:noProof/>
+          <w:lang w:val="ro-RO"/>
+        </w:rPr>
+      </w:pPr>
+      <w:r>
+        <w:rPr>
+          <w:noProof/>
+          <w:lang w:val="ro-RO"/>
+        </w:rPr>
+        <w:t>La 2 Aug</w:t>
+      </w:r>
+      <w:r>
+        <w:rPr>
+          <w:noProof/>
+          <w:lang w:val="ro-RO"/>
+        </w:rPr>
+        <w:t>ust</w:t>
+      </w:r>
+      <w:r>
+        <w:rPr>
+          <w:noProof/>
+          <w:lang w:val="ro-RO"/>
+        </w:rPr>
+        <w:t xml:space="preserve"> 2012, AT&amp;T și-a anunțat intenția de a achiziționa NextWave Wireless. </w:t>
+      </w:r>
+    </w:p>
+    <w:p>
+      <w:pPr>
+        <w:pStyle w:val="Listparagraf"/>
+        <w:ind w:left="357"/>
+        <w:jc w:val="left"/>
+        <w:rPr>
+          <w:noProof/>
+          <w:lang w:val="ro-RO"/>
+        </w:rPr>
+      </w:pPr>
+      <w:r>
+        <w:rPr>
+          <w:noProof/>
+          <w:lang w:val="ro-RO"/>
+        </w:rPr>
+        <w:t>La 22 Ian</w:t>
+      </w:r>
+      <w:r>
+        <w:rPr>
+          <w:noProof/>
+          <w:lang w:val="ro-RO"/>
+        </w:rPr>
+        <w:t>uarie</w:t>
+      </w:r>
+      <w:r>
+        <w:rPr>
+          <w:noProof/>
+          <w:lang w:val="ro-RO"/>
+        </w:rPr>
+        <w:t xml:space="preserve"> 2013, </w:t>
+      </w:r>
+      <w:r>
+        <w:rPr>
+          <w:noProof/>
+          <w:lang w:val="ro-RO"/>
+        </w:rPr>
+        <w:t>AT&amp;T și-a anunțat intenția</w:t>
+      </w:r>
+      <w:r>
+        <w:rPr>
+          <w:noProof/>
+          <w:lang w:val="ro-RO"/>
+        </w:rPr>
+        <w:t xml:space="preserve"> de  a achiziționa operațiunile fără fir cu amănuntul din SUA ale Atlantic Tele-Network, făcând afaceri cu Alltel, pentru 780 de milioane de dolari.</w:t>
+      </w:r>
+    </w:p>
+    <w:p>
+      <w:pPr>
+        <w:pStyle w:val="Listparagraf"/>
+        <w:ind w:left="357"/>
+        <w:jc w:val="left"/>
+        <w:rPr>
+          <w:noProof/>
+          <w:lang w:val="ro-RO"/>
+        </w:rPr>
+      </w:pPr>
+      <w:r>
+        <w:rPr>
+          <w:noProof/>
+          <w:lang w:val="ro-RO"/>
+        </w:rPr>
+        <w:t>La 24 Iun</w:t>
+      </w:r>
+      <w:r>
+        <w:rPr>
+          <w:noProof/>
+          <w:lang w:val="ro-RO"/>
+        </w:rPr>
+        <w:t>ie</w:t>
+      </w:r>
+      <w:r>
+        <w:rPr>
+          <w:noProof/>
+          <w:lang w:val="ro-RO"/>
+        </w:rPr>
+        <w:t xml:space="preserve"> 2014, Plateau Wireless a anunțat vânzarea activelor și operațiunilor din estul New Mexico și vestul Texasului către AT&amp;T, inclusiv spectrul wireless și 40.000 de clienți.</w:t>
+      </w:r>
+    </w:p>
+    <w:p>
+      <w:pPr>
+        <w:pStyle w:val="Listparagraf"/>
+        <w:ind w:left="357"/>
+        <w:jc w:val="left"/>
+        <w:rPr>
+          <w:b/>
+          <w:bCs/>
+          <w:noProof/>
+          <w:lang w:val="ro-RO"/>
+        </w:rPr>
+      </w:pPr>
+      <w:r>
+        <w:rPr>
+          <w:noProof/>
+          <w:lang w:val="ro-RO"/>
+        </w:rPr>
+        <w:t xml:space="preserve">În </w:t>
+      </w:r>
+      <w:r>
+        <w:rPr>
+          <w:noProof/>
+          <w:lang w:val="ro-RO"/>
+        </w:rPr>
+        <w:t>N</w:t>
+      </w:r>
+      <w:r>
+        <w:rPr>
+          <w:noProof/>
+          <w:lang w:val="ro-RO"/>
+        </w:rPr>
+        <w:t xml:space="preserve">oiembrie 2014 și </w:t>
+      </w:r>
+      <w:r>
+        <w:rPr>
+          <w:noProof/>
+          <w:lang w:val="ro-RO"/>
+        </w:rPr>
+        <w:t>I</w:t>
+      </w:r>
+      <w:r>
+        <w:rPr>
+          <w:noProof/>
+          <w:lang w:val="ro-RO"/>
+        </w:rPr>
+        <w:t>anuarie 2015, AT&amp;T a achiziționat operatorii mexicani fără fir Iusacell și Nextel Mexic pentru a forma AT&amp;T Mexic.</w:t>
+      </w:r>
+    </w:p>
+    <w:p>
+      <w:pPr>
+        <w:pStyle w:val="Listparagraf"/>
+        <w:rPr>
+          <w:b/>
+          <w:bCs/>
+          <w:noProof/>
+          <w:lang w:val="ro-RO"/>
+        </w:rPr>
+      </w:pPr>
+    </w:p>
+    <w:p>
+      <w:pPr>
+        <w:pStyle w:val="Listparagraf"/>
+        <w:numPr>
+          <w:ilvl w:val="1"/>
+          <w:numId w:val="8"/>
+        </w:numPr>
+        <w:ind w:left="357" w:hanging="357"/>
+        <w:jc w:val="left"/>
+        <w:rPr>
+          <w:b/>
+          <w:bCs/>
+          <w:noProof/>
+          <w:lang w:val="ro-RO"/>
+        </w:rPr>
+      </w:pPr>
+      <w:r>
+        <w:rPr>
+          <w:b/>
+          <w:bCs/>
+          <w:noProof/>
+          <w:lang w:val="ro-RO"/>
+        </w:rPr>
+        <w:t>Studiul sistemului de conducere</w:t>
+      </w:r>
+    </w:p>
+    <w:p>
+      <w:pPr>
+        <w:pStyle w:val="Listparagraf"/>
+        <w:ind w:left="357"/>
+        <w:jc w:val="left"/>
+        <w:rPr>
+          <w:b/>
+          <w:bCs/>
+          <w:noProof/>
+          <w:lang w:val="ro-RO"/>
+        </w:rPr>
+      </w:pPr>
+    </w:p>
+    <w:p>
+      <w:pPr>
+        <w:pStyle w:val="Listparagraf"/>
+        <w:ind w:left="340"/>
+        <w:rPr>
+          <w:noProof/>
+        </w:rPr>
+      </w:pPr>
+      <w:r>
+        <w:rPr>
+          <w:noProof/>
+          <w:lang w:val="ro-RO"/>
+        </w:rPr>
+        <w:t xml:space="preserve">Guvernanța corporativă </w:t>
+      </w:r>
+      <w:r>
+        <w:rPr>
+          <w:noProof/>
+        </w:rPr>
+        <w:t>:</w:t>
+      </w:r>
+    </w:p>
+    <w:p>
+      <w:pPr>
+        <w:pStyle w:val="Listparagraf"/>
+        <w:ind w:left="357"/>
+        <w:jc w:val="left"/>
+        <w:rPr>
+          <w:i/>
+          <w:iCs/>
+        </w:rPr>
+      </w:pPr>
+      <w:hyperlink r:id="rId5" w:history="1">
+        <w:r>
+          <w:rPr>
+            <w:rStyle w:val="Hyperlink"/>
+            <w:i/>
+            <w:iCs/>
+          </w:rPr>
+          <w:t>Randall Lynn Stephenson (</w:t>
+        </w:r>
+        <w:r>
+          <w:rPr>
+            <w:rStyle w:val="Hyperlink"/>
+            <w:i/>
+            <w:iCs/>
+          </w:rPr>
+          <w:t>n</w:t>
+        </w:r>
+        <w:proofErr w:type="spellStart"/>
+        <w:r>
+          <w:rPr>
+            <w:rStyle w:val="Hyperlink"/>
+            <w:i/>
+            <w:iCs/>
+            <w:lang w:val="ro-RO"/>
+          </w:rPr>
+          <w:t>ăscut</w:t>
+        </w:r>
+        <w:proofErr w:type="spellEnd"/>
+        <w:r>
+          <w:rPr>
+            <w:rStyle w:val="Hyperlink"/>
+            <w:i/>
+            <w:iCs/>
+            <w:lang w:val="ro-RO"/>
+          </w:rPr>
+          <w:t xml:space="preserve"> la 22</w:t>
+        </w:r>
+        <w:r>
+          <w:rPr>
+            <w:rStyle w:val="Hyperlink"/>
+            <w:i/>
+            <w:iCs/>
+          </w:rPr>
+          <w:t xml:space="preserve"> </w:t>
+        </w:r>
+        <w:proofErr w:type="spellStart"/>
+        <w:r>
+          <w:rPr>
+            <w:rStyle w:val="Hyperlink"/>
+            <w:i/>
+            <w:iCs/>
+          </w:rPr>
+          <w:t>April</w:t>
+        </w:r>
+        <w:r>
+          <w:rPr>
+            <w:rStyle w:val="Hyperlink"/>
+            <w:i/>
+            <w:iCs/>
+          </w:rPr>
+          <w:t>ie</w:t>
+        </w:r>
+        <w:proofErr w:type="spellEnd"/>
+        <w:r>
+          <w:rPr>
+            <w:rStyle w:val="Hyperlink"/>
+            <w:i/>
+            <w:iCs/>
+          </w:rPr>
+          <w:t>, 1960)</w:t>
+        </w:r>
+      </w:hyperlink>
+    </w:p>
+    <w:p>
+      <w:pPr>
+        <w:pStyle w:val="Listparagraf"/>
+        <w:ind w:left="357"/>
+        <w:jc w:val="left"/>
+        <w:rPr>
+          <w:b/>
+          <w:bCs/>
+          <w:i/>
+          <w:iCs/>
+        </w:rPr>
+      </w:pPr>
+      <w:hyperlink r:id="rId6" w:history="1">
+        <w:r>
+          <w:rPr>
+            <w:rStyle w:val="Hyperlink"/>
+            <w:i/>
+            <w:iCs/>
+          </w:rPr>
+          <w:t xml:space="preserve">John T. </w:t>
+        </w:r>
+        <w:proofErr w:type="spellStart"/>
+        <w:r>
+          <w:rPr>
+            <w:rStyle w:val="Hyperlink"/>
+            <w:i/>
+            <w:iCs/>
+          </w:rPr>
+          <w:t>Stankey</w:t>
+        </w:r>
+        <w:proofErr w:type="spellEnd"/>
+        <w:r>
+          <w:rPr>
+            <w:rStyle w:val="Hyperlink"/>
+            <w:i/>
+            <w:iCs/>
+          </w:rPr>
+          <w:t xml:space="preserve"> (born 1962)</w:t>
+        </w:r>
+      </w:hyperlink>
+    </w:p>
+    <w:p>
+      <w:pPr>
+        <w:pStyle w:val="Listparagraf"/>
+        <w:ind w:left="357"/>
+        <w:jc w:val="left"/>
+        <w:rPr>
+          <w:i/>
+          <w:iCs/>
+        </w:rPr>
+      </w:pPr>
+      <w:hyperlink r:id="rId7" w:history="1">
+        <w:r>
+          <w:rPr>
+            <w:rStyle w:val="Hyperlink"/>
+            <w:i/>
+            <w:iCs/>
+          </w:rPr>
+          <w:t>Matthew K. Rose (born 1960 in Salina, Kansas)</w:t>
+        </w:r>
+      </w:hyperlink>
+    </w:p>
+    <w:p>
+      <w:pPr>
+        <w:pStyle w:val="Listparagraf"/>
+        <w:ind w:left="357"/>
+        <w:jc w:val="left"/>
+        <w:rPr>
+          <w:i/>
+          <w:iCs/>
+        </w:rPr>
+      </w:pPr>
+      <w:hyperlink r:id="rId8" w:history="1">
+        <w:r>
+          <w:rPr>
+            <w:rStyle w:val="Hyperlink"/>
+            <w:i/>
+            <w:iCs/>
+          </w:rPr>
+          <w:t>Samuel A. DiPiazza Jr.</w:t>
+        </w:r>
+      </w:hyperlink>
+    </w:p>
+    <w:p>
+      <w:pPr>
+        <w:pStyle w:val="Listparagraf"/>
+        <w:ind w:left="357"/>
+        <w:jc w:val="left"/>
+        <w:rPr>
+          <w:i/>
+          <w:iCs/>
+        </w:rPr>
+      </w:pPr>
+      <w:hyperlink r:id="rId9" w:history="1">
+        <w:r>
+          <w:rPr>
+            <w:rStyle w:val="Hyperlink"/>
+            <w:i/>
+            <w:iCs/>
+          </w:rPr>
+          <w:t>Richard W. Fisher (born 1949)</w:t>
+        </w:r>
+      </w:hyperlink>
+    </w:p>
+    <w:p>
+      <w:pPr>
+        <w:pStyle w:val="Listparagraf"/>
+        <w:ind w:left="357"/>
+        <w:jc w:val="left"/>
+        <w:rPr>
+          <w:i/>
+          <w:iCs/>
+        </w:rPr>
+      </w:pPr>
+      <w:hyperlink r:id="rId10" w:history="1">
+        <w:r>
+          <w:rPr>
+            <w:rStyle w:val="Hyperlink"/>
+            <w:i/>
+            <w:iCs/>
+          </w:rPr>
+          <w:t>Scott T. Ford</w:t>
+        </w:r>
+      </w:hyperlink>
+    </w:p>
+    <w:p>
+      <w:pPr>
+        <w:pStyle w:val="Listparagraf"/>
+        <w:ind w:left="357"/>
+        <w:jc w:val="left"/>
+        <w:rPr>
+          <w:i/>
+          <w:iCs/>
+        </w:rPr>
+      </w:pPr>
+      <w:hyperlink r:id="rId11" w:history="1">
+        <w:r>
+          <w:rPr>
+            <w:rStyle w:val="Hyperlink"/>
+            <w:i/>
+            <w:iCs/>
+          </w:rPr>
+          <w:t>Glenn Hutchins</w:t>
+        </w:r>
+      </w:hyperlink>
+    </w:p>
+    <w:p>
+      <w:pPr>
+        <w:pStyle w:val="Listparagraf"/>
+        <w:ind w:left="357"/>
+        <w:jc w:val="left"/>
+        <w:rPr>
+          <w:i/>
+          <w:iCs/>
+        </w:rPr>
+      </w:pPr>
+      <w:hyperlink r:id="rId12" w:history="1">
+        <w:r>
+          <w:rPr>
+            <w:rStyle w:val="Hyperlink"/>
+            <w:i/>
+            <w:iCs/>
+          </w:rPr>
+          <w:t>William Earl Kennard</w:t>
+        </w:r>
+        <w:r>
+          <w:rPr>
+            <w:rStyle w:val="Hyperlink"/>
+            <w:i/>
+            <w:iCs/>
+          </w:rPr>
+          <w:t xml:space="preserve"> </w:t>
+        </w:r>
+        <w:r>
+          <w:rPr>
+            <w:rStyle w:val="Hyperlink"/>
+            <w:i/>
+            <w:iCs/>
+          </w:rPr>
+          <w:t>(born January 19, 1957)</w:t>
+        </w:r>
+      </w:hyperlink>
+    </w:p>
+    <w:p>
+      <w:pPr>
+        <w:pStyle w:val="Listparagraf"/>
+        <w:ind w:left="357"/>
+        <w:jc w:val="left"/>
+        <w:rPr>
+          <w:i/>
+          <w:iCs/>
+        </w:rPr>
+      </w:pPr>
+      <w:hyperlink r:id="rId13" w:history="1">
+        <w:r>
+          <w:rPr>
+            <w:rStyle w:val="Hyperlink"/>
+            <w:i/>
+            <w:iCs/>
+          </w:rPr>
+          <w:t>Debra L. Lee (born August 8, 1954)</w:t>
+        </w:r>
+      </w:hyperlink>
+    </w:p>
+    <w:p>
+      <w:pPr>
+        <w:pStyle w:val="Listparagraf"/>
+        <w:ind w:left="357"/>
+        <w:jc w:val="left"/>
+        <w:rPr>
+          <w:i/>
+          <w:iCs/>
+        </w:rPr>
+      </w:pPr>
+    </w:p>
+    <w:p>
+      <w:pPr>
+        <w:pStyle w:val="Listparagraf"/>
+        <w:ind w:left="357"/>
+        <w:jc w:val="left"/>
+        <w:rPr>
+          <w:b/>
+          <w:bCs/>
+          <w:noProof/>
+          <w:lang w:val="ro-RO"/>
+        </w:rPr>
+      </w:pPr>
+    </w:p>
+    <w:p>
+      <w:pPr>
+        <w:pStyle w:val="Listparagraf"/>
+        <w:numPr>
+          <w:ilvl w:val="1"/>
+          <w:numId w:val="8"/>
+        </w:numPr>
+        <w:ind w:left="357" w:hanging="357"/>
+        <w:jc w:val="left"/>
+        <w:rPr>
+          <w:b/>
+          <w:bCs/>
+          <w:noProof/>
+          <w:lang w:val="ro-RO"/>
+        </w:rPr>
+      </w:pPr>
+      <w:r>
+        <w:rPr>
+          <w:b/>
+          <w:bCs/>
+          <w:noProof/>
+          <w:lang w:val="ro-RO"/>
+        </w:rPr>
+        <w:t>Studiul sistemului condus</w:t>
+      </w:r>
+    </w:p>
+    <w:p>
+      <w:pPr>
+        <w:pStyle w:val="Listparagraf"/>
+        <w:ind w:left="357"/>
+        <w:jc w:val="left"/>
+        <w:rPr>
+          <w:b/>
+          <w:bCs/>
+          <w:noProof/>
+          <w:lang w:val="ro-RO"/>
+        </w:rPr>
+      </w:pPr>
+    </w:p>
+    <w:p>
+      <w:pPr>
+        <w:pStyle w:val="Listparagraf"/>
+        <w:ind w:left="357"/>
+        <w:jc w:val="left"/>
+        <w:rPr>
+          <w:noProof/>
+          <w:lang w:val="ro-RO"/>
+        </w:rPr>
+      </w:pPr>
+      <w:r>
+        <w:rPr>
+          <w:noProof/>
+          <w:lang w:val="ro-RO"/>
+        </w:rPr>
+        <w:t xml:space="preserve">Un număr mare de angajați ai AT&amp;T Mobility sunt sindicalizați, aparținând lucrătorilor în comunicații din America. CWA </w:t>
+      </w:r>
+      <w:r>
+        <w:rPr>
+          <w:i/>
+          <w:iCs/>
+          <w:noProof/>
+          <w:lang w:val="ro-RO"/>
+        </w:rPr>
+        <w:t xml:space="preserve">(Communications Workers of America) </w:t>
+      </w:r>
+      <w:r>
+        <w:rPr>
+          <w:noProof/>
+          <w:lang w:val="ro-RO"/>
+        </w:rPr>
+        <w:t>a reprezentat aproximativ 15.000 din cei 20.000 de angajați anteriori, care ant</w:t>
+      </w:r>
+      <w:r>
+        <w:rPr>
+          <w:noProof/>
+          <w:lang w:val="ro-RO"/>
+        </w:rPr>
+        <w:t>erior erau AT&amp;T Wireless, la începutul anului 2006. La sfârșitul anului 2009, site-ul web al CWA susține că aproximativ 40.000 de lucrători ai AT&amp;T Mobility sunt reprezentați de sindicat.</w:t>
+      </w:r>
+    </w:p>
+    <w:p>
+      <w:pPr>
+        <w:pStyle w:val="Listparagraf"/>
+        <w:ind w:left="357"/>
+        <w:jc w:val="left"/>
+        <w:rPr>
+          <w:b/>
+          <w:bCs/>
+          <w:noProof/>
+          <w:lang w:val="ro-RO"/>
+        </w:rPr>
+      </w:pPr>
+    </w:p>
+    <w:p>
+      <w:pPr>
+        <w:pStyle w:val="Listparagraf"/>
+        <w:numPr>
+          <w:ilvl w:val="1"/>
+          <w:numId w:val="8"/>
+        </w:numPr>
+        <w:ind w:left="357" w:hanging="357"/>
+        <w:jc w:val="left"/>
+        <w:rPr>
+          <w:b/>
+          <w:bCs/>
+          <w:noProof/>
+          <w:lang w:val="ro-RO"/>
+        </w:rPr>
+      </w:pPr>
+      <w:r>
+        <w:rPr>
+          <w:b/>
+          <w:bCs/>
+          <w:noProof/>
+          <w:lang w:val="ro-RO"/>
+        </w:rPr>
+        <w:t>Studiul sistemului informațional</w:t>
+      </w:r>
+    </w:p>
+    <w:p>
+      <w:pPr>
+        <w:pStyle w:val="Listparagraf"/>
+        <w:numPr>
+          <w:ilvl w:val="2"/>
+          <w:numId w:val="8"/>
+        </w:numPr>
+        <w:ind w:left="851"/>
+        <w:jc w:val="left"/>
+        <w:rPr>
+          <w:b/>
+          <w:bCs/>
+          <w:noProof/>
+          <w:lang w:val="ro-RO"/>
+        </w:rPr>
+      </w:pPr>
+      <w:r>
+        <w:rPr>
+          <w:b/>
+          <w:bCs/>
+          <w:noProof/>
+          <w:lang w:val="ro-RO"/>
+        </w:rPr>
+        <w:t>Schema fluxului informațional aferent temei</w:t>
+      </w:r>
+    </w:p>
+    <w:p>
+      <w:pPr>
+        <w:pStyle w:val="Listparagraf"/>
+        <w:numPr>
+          <w:ilvl w:val="2"/>
+          <w:numId w:val="8"/>
+        </w:numPr>
+        <w:ind w:left="851"/>
+        <w:jc w:val="left"/>
+        <w:rPr>
+          <w:b/>
+          <w:bCs/>
+          <w:noProof/>
+          <w:lang w:val="ro-RO"/>
+        </w:rPr>
+      </w:pPr>
+      <w:r>
+        <w:rPr>
+          <w:b/>
+          <w:bCs/>
+          <w:noProof/>
+          <w:lang w:val="ro-RO"/>
+        </w:rPr>
+        <w:t>Descrierea circuitului informațional aferent temei</w:t>
+      </w:r>
+    </w:p>
+    <w:p>
+      <w:pPr>
+        <w:pStyle w:val="Listparagraf"/>
+        <w:numPr>
+          <w:ilvl w:val="2"/>
+          <w:numId w:val="8"/>
+        </w:numPr>
+        <w:ind w:left="851"/>
+        <w:jc w:val="left"/>
+        <w:rPr>
+          <w:b/>
+          <w:bCs/>
+          <w:noProof/>
+          <w:lang w:val="ro-RO"/>
+        </w:rPr>
+      </w:pPr>
+      <w:r>
+        <w:rPr>
+          <w:b/>
+          <w:bCs/>
+          <w:noProof/>
+          <w:lang w:val="ro-RO"/>
+        </w:rPr>
+        <w:t>Descrierea documentelor utilizate. Modelul conceptual al datelor (MCD)</w:t>
+      </w:r>
+    </w:p>
+    <w:p>
+      <w:pPr>
+        <w:pStyle w:val="Listparagraf"/>
+        <w:numPr>
+          <w:ilvl w:val="2"/>
+          <w:numId w:val="8"/>
+        </w:numPr>
+        <w:ind w:left="851"/>
+        <w:jc w:val="left"/>
+        <w:rPr>
+          <w:b/>
+          <w:bCs/>
+          <w:noProof/>
+          <w:lang w:val="ro-RO"/>
+        </w:rPr>
+      </w:pPr>
+      <w:r>
+        <w:rPr>
+          <w:b/>
+          <w:bCs/>
+          <w:noProof/>
+          <w:lang w:val="ro-RO"/>
+        </w:rPr>
+        <w:t>Proceduri de prelucrare a datelor utilizate. Modelul conceptual al prelucrărilor (MCP)</w:t>
+      </w:r>
+    </w:p>
+    <w:p>
+      <w:pPr>
+        <w:pStyle w:val="Listparagraf"/>
+        <w:numPr>
+          <w:ilvl w:val="2"/>
+          <w:numId w:val="8"/>
+        </w:numPr>
+        <w:ind w:left="851"/>
+        <w:jc w:val="left"/>
+        <w:rPr>
+          <w:b/>
+          <w:bCs/>
+          <w:noProof/>
+          <w:lang w:val="ro-RO"/>
+        </w:rPr>
+      </w:pPr>
+      <w:r>
+        <w:rPr>
+          <w:b/>
+          <w:bCs/>
+          <w:noProof/>
+          <w:lang w:val="ro-RO"/>
+        </w:rPr>
+        <w:t>Analiza critică a sistemului actual și identificarea neajunsurilor existente în funcționarea sistemului existent</w:t>
+      </w:r>
+    </w:p>
+    <w:p>
+      <w:pPr>
+        <w:pStyle w:val="Listparagraf"/>
+        <w:ind w:left="851"/>
+        <w:jc w:val="left"/>
+        <w:rPr>
+          <w:b/>
+          <w:bCs/>
+          <w:noProof/>
+          <w:lang w:val="ro-RO"/>
+        </w:rPr>
+      </w:pPr>
+    </w:p>
+    <w:p>
+      <w:pPr>
+        <w:pStyle w:val="Listparagraf"/>
+        <w:ind w:left="851"/>
+        <w:jc w:val="left"/>
+        <w:rPr>
+          <w:b/>
+          <w:bCs/>
+          <w:noProof/>
+          <w:lang w:val="ro-RO"/>
+        </w:rPr>
+      </w:pPr>
+    </w:p>
+    <w:p>
+      <w:pPr>
+        <w:pStyle w:val="Listparagraf"/>
+        <w:numPr>
+          <w:ilvl w:val="2"/>
+          <w:numId w:val="8"/>
+        </w:numPr>
+        <w:ind w:left="851"/>
+        <w:jc w:val="left"/>
+        <w:rPr>
+          <w:b/>
+          <w:bCs/>
+          <w:noProof/>
+          <w:lang w:val="ro-RO"/>
+        </w:rPr>
+      </w:pPr>
+      <w:r>
+        <w:rPr>
+          <w:b/>
+          <w:bCs/>
+          <w:noProof/>
+          <w:lang w:val="ro-RO"/>
+        </w:rPr>
+        <w:t>Direcții de perfecționare a sistemului actual</w:t>
+      </w:r>
+    </w:p>
+    <w:p>
+      <w:pPr>
+        <w:jc w:val="left"/>
+        <w:rPr>
+          <w:i/>
+          <w:iCs/>
+          <w:noProof/>
+          <w:lang w:val="ro-RO"/>
+        </w:rPr>
+      </w:pPr>
+    </w:p>
+    <w:p>
+      <w:pPr>
+        <w:rPr>
+          <w:noProof/>
+        </w:rPr>
+      </w:pPr>
+    </w:p>
+    <w:p>
+      <w:pPr>
+        <w:rPr>
+          <w:noProof/>
+        </w:rPr>
+      </w:pPr>
     </w:p>
     <w:p>
       <w:pPr>
@@ -2157,7 +3437,14 @@
         <w:rPr>
           <w:noProof/>
         </w:rPr>
-        <w:t xml:space="preserve"> de Roaming către utlizatorii săi  care se află în prezent în anumite Aeroporturi din lume și în același timp sa le ofere utilizatorilor săi care în prezent participă la anumite Festivaluri Artistice, unde compania are puncte de prezență, un bonus de loialitate sub forma de Voucher Cadou.</w:t>
+        <w:t xml:space="preserve"> de Roaming către utlizatorii săi  care se află în prezent în anumite Aeroporturi din lume și în același timp sa le ofere utilizatorilor săi care în prezent </w:t>
+      </w:r>
+      <w:r>
+        <w:rPr>
+          <w:noProof/>
+        </w:rPr>
+        <w:lastRenderedPageBreak/>
+        <w:t>participă la anumite Festivaluri Artistice, unde compania are puncte de prezență, un bonus de loialitate sub forma de Voucher Cadou.</w:t>
       </w:r>
     </w:p>
     <w:p>
@@ -2336,7 +3623,6 @@
           <w:noProof/>
           <w:lang w:val="ro-RO"/>
         </w:rPr>
-        <w:lastRenderedPageBreak/>
         <w:t>Cap. 2. PROIECTAREA DE DETALIU A APLICAȚIEI INFORMATICE</w:t>
       </w:r>
     </w:p>
@@ -2368,16 +3654,7 @@
           <w:noProof/>
           <w:lang w:val="ro-RO"/>
         </w:rPr>
-        <w:t xml:space="preserve">2.3 </w:t>
-      </w:r>
-      <w:r>
-        <w:rPr>
-          <w:b/>
-          <w:bCs/>
-          <w:noProof/>
-          <w:lang w:val="ro-RO"/>
-        </w:rPr>
-        <w:t>Proiectarea logică și fizică a intrărilor</w:t>
+        <w:t>2.3 Proiectarea logică și fizică a intrărilor</w:t>
       </w:r>
     </w:p>
     <w:p>
@@ -2411,35 +3688,7 @@
           <w:noProof/>
           <w:lang w:val="ro-RO"/>
         </w:rPr>
-        <w:t>procesarea acestor informații datele se preiau din fi</w:t>
-      </w:r>
-      <w:r>
-        <w:rPr>
-          <w:noProof/>
-          <w:lang w:val="ro-RO"/>
-        </w:rPr>
-        <w:t>ș</w:t>
-      </w:r>
-      <w:r>
-        <w:rPr>
-          <w:noProof/>
-          <w:lang w:val="ro-RO"/>
-        </w:rPr>
-        <w:t>iere</w:t>
-      </w:r>
-      <w:r>
-        <w:rPr>
-          <w:noProof/>
-          <w:lang w:val="ro-RO"/>
-        </w:rPr>
-        <w:t xml:space="preserve"> de tip</w:t>
-      </w:r>
-      <w:r>
-        <w:rPr>
-          <w:noProof/>
-          <w:lang w:val="ro-RO"/>
-        </w:rPr>
-        <w:t xml:space="preserve"> </w:t>
+        <w:t xml:space="preserve">procesarea acestor informații datele se preiau din fișiere de tip </w:t>
       </w:r>
       <w:r>
         <w:rPr>
@@ -2481,7 +3730,7 @@
           <w:noProof/>
           <w:lang w:val="ro-RO"/>
         </w:rPr>
-        <w:t>C</w:t>
+        <w:t xml:space="preserve">Call </w:t>
       </w:r>
       <w:r>
         <w:rPr>
@@ -2490,7 +3739,7 @@
           <w:noProof/>
           <w:lang w:val="ro-RO"/>
         </w:rPr>
-        <w:t xml:space="preserve">all </w:t>
+        <w:t>D</w:t>
       </w:r>
       <w:r>
         <w:rPr>
@@ -2499,7 +3748,7 @@
           <w:noProof/>
           <w:lang w:val="ro-RO"/>
         </w:rPr>
-        <w:t>D</w:t>
+        <w:t xml:space="preserve">etail </w:t>
       </w:r>
       <w:r>
         <w:rPr>
@@ -2508,7 +3757,7 @@
           <w:noProof/>
           <w:lang w:val="ro-RO"/>
         </w:rPr>
-        <w:t xml:space="preserve">etail </w:t>
+        <w:t>R</w:t>
       </w:r>
       <w:r>
         <w:rPr>
@@ -2517,7 +3766,14 @@
           <w:noProof/>
           <w:lang w:val="ro-RO"/>
         </w:rPr>
-        <w:t>R</w:t>
+        <w:t>ecord</w:t>
+      </w:r>
+      <w:r>
+        <w:rPr>
+          <w:noProof/>
+          <w:lang w:val="ro-RO"/>
+        </w:rPr>
+        <w:t xml:space="preserve"> ), acestea fiind procesate automat cu ajutorul unui algoritm de parsare, datele sunt trimise în baza de date sub formă de JSON </w:t>
       </w:r>
       <w:r>
         <w:rPr>
@@ -2526,28 +3782,14 @@
           <w:noProof/>
           <w:lang w:val="ro-RO"/>
         </w:rPr>
-        <w:t>ecord</w:t>
-      </w:r>
-      <w:r>
-        <w:rPr>
-          <w:noProof/>
-          <w:lang w:val="ro-RO"/>
-        </w:rPr>
-        <w:t xml:space="preserve"> ), acestea fiind procesate automat cu ajutorul unui algoritm de parsare, datele sunt trimise </w:t>
-      </w:r>
-      <w:r>
-        <w:rPr>
-          <w:noProof/>
-          <w:lang w:val="ro-RO"/>
-        </w:rPr>
-        <w:t xml:space="preserve">în baza de date </w:t>
-      </w:r>
-      <w:r>
-        <w:rPr>
-          <w:noProof/>
-          <w:lang w:val="ro-RO"/>
-        </w:rPr>
-        <w:t>sub formă de JSON</w:t>
+        <w:t>(JavaScript Object Notation)</w:t>
+      </w:r>
+      <w:r>
+        <w:rPr>
+          <w:noProof/>
+          <w:lang w:val="ro-RO"/>
+        </w:rPr>
+        <w:t xml:space="preserve"> și sunt adăugate în tabel.</w:t>
       </w:r>
       <w:r>
         <w:rPr>
@@ -2558,15 +3800,43 @@
       </w:r>
       <w:r>
         <w:rPr>
-          <w:i/>
-          <w:iCs/>
-          <w:noProof/>
-          <w:lang w:val="ro-RO"/>
-        </w:rPr>
-        <w:t>(JavaScript Object Notation)</w:t>
-      </w:r>
-      <w:r>
-        <w:rPr>
+          <w:noProof/>
+          <w:lang w:val="ro-RO"/>
+        </w:rPr>
+        <w:t>Formatul general al fișierului CDR este următorul:</w:t>
+      </w:r>
+    </w:p>
+    <w:p>
+      <w:pPr>
+        <w:pStyle w:val="Listparagraf"/>
+        <w:ind w:left="0"/>
+        <w:rPr>
+          <w:noProof/>
+          <w:lang w:val="ro-RO"/>
+        </w:rPr>
+      </w:pPr>
+    </w:p>
+    <w:p>
+      <w:pPr>
+        <w:pStyle w:val="Listparagraf"/>
+        <w:ind w:left="0"/>
+        <w:rPr>
+          <w:noProof/>
+        </w:rPr>
+      </w:pPr>
+      <w:r>
+        <w:rPr>
+          <w:b/>
+          <w:bCs/>
+          <w:noProof/>
+          <w:lang w:val="ro-RO"/>
+        </w:rPr>
+        <w:t>H</w:t>
+      </w:r>
+      <w:r>
+        <w:rPr>
+          <w:b/>
+          <w:bCs/>
           <w:noProof/>
           <w:lang w:val="ro-RO"/>
         </w:rPr>
@@ -2577,17 +3847,44 @@
           <w:noProof/>
           <w:lang w:val="ro-RO"/>
         </w:rPr>
-        <w:t>ș</w:t>
-      </w:r>
-      <w:r>
-        <w:rPr>
-          <w:noProof/>
-          <w:lang w:val="ro-RO"/>
-        </w:rPr>
-        <w:t>i sunt adăugate în tabel.</w:t>
-      </w:r>
-      <w:r>
-        <w:rPr>
+        <w:t>| &lt;</w:t>
+      </w:r>
+      <w:r>
+        <w:rPr>
+          <w:noProof/>
+          <w:lang w:val="ro-RO"/>
+        </w:rPr>
+        <w:t>filename</w:t>
+      </w:r>
+      <w:r>
+        <w:rPr>
+          <w:noProof/>
+        </w:rPr>
+        <w:t>&gt; | &lt;created_date&gt;</w:t>
+      </w:r>
+    </w:p>
+    <w:p>
+      <w:pPr>
+        <w:pStyle w:val="Listparagraf"/>
+        <w:ind w:left="0"/>
+        <w:rPr>
+          <w:noProof/>
+          <w:lang w:val="ro-RO"/>
+        </w:rPr>
+      </w:pPr>
+      <w:r>
+        <w:rPr>
+          <w:b/>
+          <w:bCs/>
+          <w:noProof/>
+          <w:lang w:val="ro-RO"/>
+        </w:rPr>
+        <w:t>R</w:t>
+      </w:r>
+      <w:r>
+        <w:rPr>
+          <w:b/>
+          <w:bCs/>
           <w:noProof/>
           <w:lang w:val="ro-RO"/>
         </w:rPr>
@@ -2598,49 +3895,23 @@
           <w:noProof/>
           <w:lang w:val="ro-RO"/>
         </w:rPr>
-        <w:t>Format</w:t>
-      </w:r>
-      <w:r>
-        <w:rPr>
-          <w:noProof/>
-          <w:lang w:val="ro-RO"/>
-        </w:rPr>
-        <w:t>ul</w:t>
-      </w:r>
-      <w:r>
-        <w:rPr>
-          <w:noProof/>
-          <w:lang w:val="ro-RO"/>
-        </w:rPr>
-        <w:t xml:space="preserve"> general al fi</w:t>
-      </w:r>
-      <w:r>
-        <w:rPr>
-          <w:noProof/>
-          <w:lang w:val="ro-RO"/>
-        </w:rPr>
-        <w:t>ș</w:t>
-      </w:r>
-      <w:r>
-        <w:rPr>
-          <w:noProof/>
-          <w:lang w:val="ro-RO"/>
-        </w:rPr>
-        <w:t>ierului CDR</w:t>
-      </w:r>
-      <w:r>
-        <w:rPr>
-          <w:noProof/>
-          <w:lang w:val="ro-RO"/>
-        </w:rPr>
-        <w:t xml:space="preserve"> este următorul</w:t>
-      </w:r>
-      <w:r>
-        <w:rPr>
-          <w:noProof/>
-          <w:lang w:val="ro-RO"/>
-        </w:rPr>
-        <w:t>:</w:t>
+        <w:t>|</w:t>
+      </w:r>
+      <w:bookmarkStart w:id="0" w:name="_Hlk70531471"/>
+      <w:r>
+        <w:rPr>
+          <w:noProof/>
+          <w:lang w:val="ro-RO"/>
+        </w:rPr>
+        <w:t xml:space="preserve"> &lt;unique_id&gt;</w:t>
+      </w:r>
+      <w:bookmarkEnd w:id="0"/>
+      <w:r>
+        <w:rPr>
+          <w:noProof/>
+          <w:lang w:val="ro-RO"/>
+        </w:rPr>
+        <w:t xml:space="preserve"> | &lt;timestamp&gt; | &lt;a-number&gt; | &lt;b-number&gt; | &lt;duration&gt; | &lt;cell_id&gt;</w:t>
       </w:r>
     </w:p>
     <w:p>
@@ -2652,23 +3923,15 @@
           <w:lang w:val="ro-RO"/>
         </w:rPr>
       </w:pPr>
-    </w:p>
-    <w:p>
-      <w:pPr>
-        <w:pStyle w:val="Listparagraf"/>
-        <w:ind w:left="0"/>
-        <w:rPr>
-          <w:noProof/>
-        </w:rPr>
-      </w:pPr>
-      <w:r>
-        <w:rPr>
-          <w:b/>
-          <w:bCs/>
-          <w:noProof/>
-          <w:lang w:val="ro-RO"/>
-        </w:rPr>
-        <w:t>H</w:t>
+      <w:r>
+        <w:rPr>
+          <w:b/>
+          <w:bCs/>
+          <w:noProof/>
+          <w:lang w:val="ro-RO"/>
+        </w:rPr>
+        <w:lastRenderedPageBreak/>
+        <w:t>T</w:t>
       </w:r>
       <w:r>
         <w:rPr>
@@ -2684,354 +3947,7 @@
           <w:noProof/>
           <w:lang w:val="ro-RO"/>
         </w:rPr>
-        <w:t>|</w:t>
-      </w:r>
-      <w:r>
-        <w:rPr>
-          <w:noProof/>
-          <w:lang w:val="ro-RO"/>
-        </w:rPr>
-        <w:t xml:space="preserve"> </w:t>
-      </w:r>
-      <w:r>
-        <w:rPr>
-          <w:noProof/>
-          <w:lang w:val="ro-RO"/>
-        </w:rPr>
-        <w:t>&lt;</w:t>
-      </w:r>
-      <w:r>
-        <w:rPr>
-          <w:noProof/>
-          <w:lang w:val="ro-RO"/>
-        </w:rPr>
-        <w:t>filename</w:t>
-      </w:r>
-      <w:r>
-        <w:rPr>
-          <w:noProof/>
-        </w:rPr>
-        <w:t>&gt;</w:t>
-      </w:r>
-      <w:r>
-        <w:rPr>
-          <w:noProof/>
-        </w:rPr>
-        <w:t xml:space="preserve"> </w:t>
-      </w:r>
-      <w:r>
-        <w:rPr>
-          <w:noProof/>
-        </w:rPr>
-        <w:t>|</w:t>
-      </w:r>
-      <w:r>
-        <w:rPr>
-          <w:noProof/>
-        </w:rPr>
-        <w:t xml:space="preserve"> </w:t>
-      </w:r>
-      <w:r>
-        <w:rPr>
-          <w:noProof/>
-        </w:rPr>
-        <w:t>&lt;created_date&gt;</w:t>
-      </w:r>
-    </w:p>
-    <w:p>
-      <w:pPr>
-        <w:pStyle w:val="Listparagraf"/>
-        <w:ind w:left="0"/>
-        <w:rPr>
-          <w:noProof/>
-          <w:lang w:val="ro-RO"/>
-        </w:rPr>
-      </w:pPr>
-      <w:r>
-        <w:rPr>
-          <w:b/>
-          <w:bCs/>
-          <w:noProof/>
-          <w:lang w:val="ro-RO"/>
-        </w:rPr>
-        <w:t>R</w:t>
-      </w:r>
-      <w:r>
-        <w:rPr>
-          <w:b/>
-          <w:bCs/>
-          <w:noProof/>
-          <w:lang w:val="ro-RO"/>
-        </w:rPr>
-        <w:t xml:space="preserve"> </w:t>
-      </w:r>
-      <w:r>
-        <w:rPr>
-          <w:noProof/>
-          <w:lang w:val="ro-RO"/>
-        </w:rPr>
-        <w:t>|</w:t>
-      </w:r>
-      <w:bookmarkStart w:id="0" w:name="_Hlk70531471"/>
-      <w:r>
-        <w:rPr>
-          <w:noProof/>
-          <w:lang w:val="ro-RO"/>
-        </w:rPr>
-        <w:t xml:space="preserve"> </w:t>
-      </w:r>
-      <w:r>
-        <w:rPr>
-          <w:noProof/>
-          <w:lang w:val="ro-RO"/>
-        </w:rPr>
-        <w:t>&lt;unique_id&gt;</w:t>
-      </w:r>
-      <w:bookmarkEnd w:id="0"/>
-      <w:r>
-        <w:rPr>
-          <w:noProof/>
-          <w:lang w:val="ro-RO"/>
-        </w:rPr>
-        <w:t xml:space="preserve"> </w:t>
-      </w:r>
-      <w:r>
-        <w:rPr>
-          <w:noProof/>
-          <w:lang w:val="ro-RO"/>
-        </w:rPr>
-        <w:t>|</w:t>
-      </w:r>
-      <w:r>
-        <w:rPr>
-          <w:noProof/>
-          <w:lang w:val="ro-RO"/>
-        </w:rPr>
-        <w:t xml:space="preserve"> </w:t>
-      </w:r>
-      <w:r>
-        <w:rPr>
-          <w:noProof/>
-          <w:lang w:val="ro-RO"/>
-        </w:rPr>
-        <w:t>&lt;timestamp&gt;</w:t>
-      </w:r>
-      <w:r>
-        <w:rPr>
-          <w:noProof/>
-          <w:lang w:val="ro-RO"/>
-        </w:rPr>
-        <w:t xml:space="preserve"> </w:t>
-      </w:r>
-      <w:r>
-        <w:rPr>
-          <w:noProof/>
-          <w:lang w:val="ro-RO"/>
-        </w:rPr>
-        <w:t>|</w:t>
-      </w:r>
-      <w:r>
-        <w:rPr>
-          <w:noProof/>
-          <w:lang w:val="ro-RO"/>
-        </w:rPr>
-        <w:t xml:space="preserve"> </w:t>
-      </w:r>
-      <w:r>
-        <w:rPr>
-          <w:noProof/>
-          <w:lang w:val="ro-RO"/>
-        </w:rPr>
-        <w:t>&lt;a-number&gt;</w:t>
-      </w:r>
-      <w:r>
-        <w:rPr>
-          <w:noProof/>
-          <w:lang w:val="ro-RO"/>
-        </w:rPr>
-        <w:t xml:space="preserve"> </w:t>
-      </w:r>
-      <w:r>
-        <w:rPr>
-          <w:noProof/>
-          <w:lang w:val="ro-RO"/>
-        </w:rPr>
-        <w:t>|</w:t>
-      </w:r>
-      <w:r>
-        <w:rPr>
-          <w:noProof/>
-          <w:lang w:val="ro-RO"/>
-        </w:rPr>
-        <w:t xml:space="preserve"> </w:t>
-      </w:r>
-      <w:r>
-        <w:rPr>
-          <w:noProof/>
-          <w:lang w:val="ro-RO"/>
-        </w:rPr>
-        <w:t>&lt;b-number&gt;</w:t>
-      </w:r>
-      <w:r>
-        <w:rPr>
-          <w:noProof/>
-          <w:lang w:val="ro-RO"/>
-        </w:rPr>
-        <w:t xml:space="preserve"> </w:t>
-      </w:r>
-      <w:r>
-        <w:rPr>
-          <w:noProof/>
-          <w:lang w:val="ro-RO"/>
-        </w:rPr>
-        <w:t>|</w:t>
-      </w:r>
-      <w:r>
-        <w:rPr>
-          <w:noProof/>
-          <w:lang w:val="ro-RO"/>
-        </w:rPr>
-        <w:t xml:space="preserve"> </w:t>
-      </w:r>
-      <w:r>
-        <w:rPr>
-          <w:noProof/>
-          <w:lang w:val="ro-RO"/>
-        </w:rPr>
-        <w:t>&lt;duration&gt;</w:t>
-      </w:r>
-      <w:r>
-        <w:rPr>
-          <w:noProof/>
-          <w:lang w:val="ro-RO"/>
-        </w:rPr>
-        <w:t xml:space="preserve"> </w:t>
-      </w:r>
-      <w:r>
-        <w:rPr>
-          <w:noProof/>
-          <w:lang w:val="ro-RO"/>
-        </w:rPr>
-        <w:t>|</w:t>
-      </w:r>
-      <w:r>
-        <w:rPr>
-          <w:noProof/>
-          <w:lang w:val="ro-RO"/>
-        </w:rPr>
-        <w:t xml:space="preserve"> </w:t>
-      </w:r>
-      <w:r>
-        <w:rPr>
-          <w:noProof/>
-          <w:lang w:val="ro-RO"/>
-        </w:rPr>
-        <w:t>&lt;cell_id&gt;</w:t>
-      </w:r>
-    </w:p>
-    <w:p>
-      <w:pPr>
-        <w:pStyle w:val="Listparagraf"/>
-        <w:ind w:left="0"/>
-        <w:rPr>
-          <w:noProof/>
-          <w:lang w:val="ro-RO"/>
-        </w:rPr>
-      </w:pPr>
-      <w:r>
-        <w:rPr>
-          <w:b/>
-          <w:bCs/>
-          <w:noProof/>
-          <w:lang w:val="ro-RO"/>
-        </w:rPr>
-        <w:t>T</w:t>
-      </w:r>
-      <w:r>
-        <w:rPr>
-          <w:b/>
-          <w:bCs/>
-          <w:noProof/>
-          <w:lang w:val="ro-RO"/>
-        </w:rPr>
-        <w:t xml:space="preserve"> </w:t>
-      </w:r>
-      <w:r>
-        <w:rPr>
-          <w:noProof/>
-          <w:lang w:val="ro-RO"/>
-        </w:rPr>
-        <w:t>|</w:t>
-      </w:r>
-      <w:r>
-        <w:rPr>
-          <w:noProof/>
-          <w:lang w:val="ro-RO"/>
-        </w:rPr>
-        <w:t xml:space="preserve"> </w:t>
-      </w:r>
-      <w:r>
-        <w:rPr>
-          <w:noProof/>
-          <w:lang w:val="ro-RO"/>
-        </w:rPr>
-        <w:t>&lt;num_recs_total&gt;</w:t>
-      </w:r>
-      <w:r>
-        <w:rPr>
-          <w:noProof/>
-          <w:lang w:val="ro-RO"/>
-        </w:rPr>
-        <w:t xml:space="preserve"> </w:t>
-      </w:r>
-      <w:r>
-        <w:rPr>
-          <w:noProof/>
-          <w:lang w:val="ro-RO"/>
-        </w:rPr>
-        <w:t>|</w:t>
-      </w:r>
-      <w:r>
-        <w:rPr>
-          <w:noProof/>
-          <w:lang w:val="ro-RO"/>
-        </w:rPr>
-        <w:t xml:space="preserve"> </w:t>
-      </w:r>
-      <w:r>
-        <w:rPr>
-          <w:noProof/>
-          <w:lang w:val="ro-RO"/>
-        </w:rPr>
-        <w:t>&lt;num_calls_to_short_numbers&gt;</w:t>
-      </w:r>
-      <w:r>
-        <w:rPr>
-          <w:noProof/>
-          <w:lang w:val="ro-RO"/>
-        </w:rPr>
-        <w:t xml:space="preserve"> </w:t>
-      </w:r>
-      <w:r>
-        <w:rPr>
-          <w:noProof/>
-          <w:lang w:val="ro-RO"/>
-        </w:rPr>
-        <w:t>|</w:t>
-      </w:r>
-      <w:r>
-        <w:rPr>
-          <w:noProof/>
-          <w:lang w:val="ro-RO"/>
-        </w:rPr>
-        <w:t xml:space="preserve"> </w:t>
-      </w:r>
-      <w:r>
-        <w:rPr>
-          <w:noProof/>
-          <w:lang w:val="ro-RO"/>
-        </w:rPr>
-        <w:t>&lt;total_duration&gt;</w:t>
+        <w:t>| &lt;num_recs_total&gt; | &lt;num_calls_to_short_numbers&gt; | &lt;total_duration&gt;</w:t>
       </w:r>
     </w:p>
     <w:p>
@@ -4552,6 +5468,7 @@
         <w:rPr>
           <w:noProof/>
         </w:rPr>
+        <w:lastRenderedPageBreak/>
         <w:t>Fig 1.</w:t>
       </w:r>
       <w:r>
@@ -4570,13 +5487,7 @@
         <w:rPr>
           <w:noProof/>
         </w:rPr>
-        <w:t>Interest_Area</w:t>
-      </w:r>
-      <w:r>
-        <w:rPr>
-          <w:noProof/>
-        </w:rPr>
-        <w:t>_Cell</w:t>
+        <w:t>Interest_Area_Cell</w:t>
       </w:r>
     </w:p>
     <w:tbl>
@@ -4962,15 +5873,7 @@
                 <w:sz w:val="18"/>
                 <w:szCs w:val="18"/>
               </w:rPr>
-              <w:t>Id-ul ariei</w:t>
-            </w:r>
-            <w:r>
-              <w:rPr>
-                <w:noProof/>
-                <w:sz w:val="18"/>
-                <w:szCs w:val="18"/>
-              </w:rPr>
-              <w:t xml:space="preserve"> de interes</w:t>
+              <w:t>Id-ul ariei de interes</w:t>
             </w:r>
           </w:p>
         </w:tc>
@@ -5093,15 +5996,7 @@
                 <w:sz w:val="18"/>
                 <w:szCs w:val="18"/>
               </w:rPr>
-              <w:t>Id-ul zonei</w:t>
-            </w:r>
-            <w:r>
-              <w:rPr>
-                <w:noProof/>
-                <w:sz w:val="18"/>
-                <w:szCs w:val="18"/>
-              </w:rPr>
-              <w:t xml:space="preserve"> de interes</w:t>
+              <w:t>Id-ul zonei de interes</w:t>
             </w:r>
           </w:p>
         </w:tc>
@@ -5562,31 +6457,7 @@
                 <w:sz w:val="18"/>
                 <w:szCs w:val="18"/>
               </w:rPr>
-              <w:t>Varchar</w:t>
-            </w:r>
-            <w:r>
-              <w:rPr>
-                <w:noProof/>
-                <w:sz w:val="18"/>
-                <w:szCs w:val="18"/>
-              </w:rPr>
-              <w:t>(</w:t>
-            </w:r>
-            <w:r>
-              <w:rPr>
-                <w:noProof/>
-                <w:sz w:val="18"/>
-                <w:szCs w:val="18"/>
-              </w:rPr>
-              <w:t>255</w:t>
-            </w:r>
-            <w:r>
-              <w:rPr>
-                <w:noProof/>
-                <w:sz w:val="18"/>
-                <w:szCs w:val="18"/>
-              </w:rPr>
-              <w:t>)</w:t>
+              <w:t>Varchar(255)</w:t>
             </w:r>
           </w:p>
         </w:tc>
@@ -6371,15 +7242,7 @@
                 <w:sz w:val="18"/>
                 <w:szCs w:val="18"/>
               </w:rPr>
-              <w:t xml:space="preserve">Nr. câmpuri </w:t>
-            </w:r>
-            <w:r>
-              <w:rPr>
-                <w:noProof/>
-                <w:sz w:val="18"/>
-                <w:szCs w:val="18"/>
-              </w:rPr>
-              <w:t>eronate</w:t>
+              <w:t>Nr. câmpuri eronate</w:t>
             </w:r>
           </w:p>
         </w:tc>
@@ -6502,31 +7365,7 @@
                 <w:sz w:val="18"/>
                 <w:szCs w:val="18"/>
               </w:rPr>
-              <w:t>Total n</w:t>
-            </w:r>
-            <w:r>
-              <w:rPr>
-                <w:noProof/>
-                <w:sz w:val="18"/>
-                <w:szCs w:val="18"/>
-              </w:rPr>
-              <w:t xml:space="preserve">r. </w:t>
-            </w:r>
-            <w:r>
-              <w:rPr>
-                <w:noProof/>
-                <w:sz w:val="18"/>
-                <w:szCs w:val="18"/>
-              </w:rPr>
-              <w:t>C</w:t>
-            </w:r>
-            <w:r>
-              <w:rPr>
-                <w:noProof/>
-                <w:sz w:val="18"/>
-                <w:szCs w:val="18"/>
-              </w:rPr>
-              <w:t>âmpuri</w:t>
+              <w:t>Total nr. Câmpuri</w:t>
             </w:r>
           </w:p>
         </w:tc>
@@ -6649,15 +7488,7 @@
                 <w:sz w:val="18"/>
                 <w:szCs w:val="18"/>
               </w:rPr>
-              <w:t xml:space="preserve">Nr. câmpuri </w:t>
-            </w:r>
-            <w:r>
-              <w:rPr>
-                <w:noProof/>
-                <w:sz w:val="18"/>
-                <w:szCs w:val="18"/>
-              </w:rPr>
-              <w:t>necodate</w:t>
+              <w:t>Nr. câmpuri necodate</w:t>
             </w:r>
           </w:p>
         </w:tc>
@@ -6780,15 +7611,7 @@
                 <w:sz w:val="18"/>
                 <w:szCs w:val="18"/>
               </w:rPr>
-              <w:t xml:space="preserve">Nr. câmpuri </w:t>
-            </w:r>
-            <w:r>
-              <w:rPr>
-                <w:noProof/>
-                <w:sz w:val="18"/>
-                <w:szCs w:val="18"/>
-              </w:rPr>
-              <w:t>invalide</w:t>
+              <w:t>Nr. câmpuri invalide</w:t>
             </w:r>
           </w:p>
         </w:tc>
@@ -6911,15 +7734,7 @@
                 <w:sz w:val="18"/>
                 <w:szCs w:val="18"/>
               </w:rPr>
-              <w:t xml:space="preserve">Există date in </w:t>
-            </w:r>
-            <w:r>
-              <w:rPr>
-                <w:noProof/>
-                <w:sz w:val="18"/>
-                <w:szCs w:val="18"/>
-              </w:rPr>
-              <w:t>trailer</w:t>
+              <w:t>Există date in trailer</w:t>
             </w:r>
           </w:p>
         </w:tc>
@@ -7044,6 +7859,86 @@
     </w:p>
     <w:p>
       <w:pPr>
+        <w:pStyle w:val="Listparagraf"/>
+        <w:ind w:left="420"/>
+        <w:rPr>
+          <w:noProof/>
+          <w:lang w:val="ro-RO"/>
+        </w:rPr>
+      </w:pPr>
+    </w:p>
+    <w:p>
+      <w:pPr>
+        <w:pStyle w:val="Listparagraf"/>
+        <w:ind w:left="420"/>
+        <w:rPr>
+          <w:noProof/>
+          <w:lang w:val="ro-RO"/>
+        </w:rPr>
+      </w:pPr>
+    </w:p>
+    <w:p>
+      <w:pPr>
+        <w:pStyle w:val="Listparagraf"/>
+        <w:ind w:left="420"/>
+        <w:rPr>
+          <w:noProof/>
+          <w:lang w:val="ro-RO"/>
+        </w:rPr>
+      </w:pPr>
+    </w:p>
+    <w:p>
+      <w:pPr>
+        <w:pStyle w:val="Listparagraf"/>
+        <w:ind w:left="420"/>
+        <w:rPr>
+          <w:noProof/>
+          <w:lang w:val="ro-RO"/>
+        </w:rPr>
+      </w:pPr>
+    </w:p>
+    <w:p>
+      <w:pPr>
+        <w:pStyle w:val="Listparagraf"/>
+        <w:ind w:left="420"/>
+        <w:rPr>
+          <w:noProof/>
+          <w:lang w:val="ro-RO"/>
+        </w:rPr>
+      </w:pPr>
+    </w:p>
+    <w:p>
+      <w:pPr>
+        <w:pStyle w:val="Listparagraf"/>
+        <w:ind w:left="420"/>
+        <w:rPr>
+          <w:noProof/>
+          <w:lang w:val="ro-RO"/>
+        </w:rPr>
+      </w:pPr>
+    </w:p>
+    <w:p>
+      <w:pPr>
+        <w:pStyle w:val="Listparagraf"/>
+        <w:ind w:left="420"/>
+        <w:rPr>
+          <w:noProof/>
+          <w:lang w:val="ro-RO"/>
+        </w:rPr>
+      </w:pPr>
+    </w:p>
+    <w:p>
+      <w:pPr>
+        <w:pStyle w:val="Listparagraf"/>
+        <w:ind w:left="420"/>
+        <w:rPr>
+          <w:noProof/>
+          <w:lang w:val="ro-RO"/>
+        </w:rPr>
+      </w:pPr>
+    </w:p>
+    <w:p>
+      <w:pPr>
         <w:jc w:val="left"/>
         <w:rPr>
           <w:i/>
@@ -7059,7 +7954,6 @@
           <w:noProof/>
           <w:lang w:val="ro-RO"/>
         </w:rPr>
-        <w:lastRenderedPageBreak/>
         <w:t xml:space="preserve">BIBLIOGRAFIE </w:t>
       </w:r>
       <w:r>
@@ -7076,6 +7970,98 @@
       <w:pPr>
         <w:jc w:val="left"/>
         <w:rPr>
+          <w:noProof/>
+          <w:lang w:val="ro-RO"/>
+        </w:rPr>
+      </w:pPr>
+      <w:hyperlink r:id="rId14" w:history="1">
+        <w:r>
+          <w:rPr>
+            <w:rStyle w:val="Hyperlink"/>
+            <w:noProof/>
+            <w:lang w:val="ro-RO"/>
+          </w:rPr>
+          <w:t>https://en.wikipedia.org/wiki/AT%26T</w:t>
+        </w:r>
+      </w:hyperlink>
+      <w:r>
+        <w:rPr>
+          <w:noProof/>
+          <w:lang w:val="ro-RO"/>
+        </w:rPr>
+        <w:t xml:space="preserve"> </w:t>
+      </w:r>
+      <w:r>
+        <w:rPr>
+          <w:noProof/>
+          <w:lang w:val="ro-RO"/>
+        </w:rPr>
+        <w:t xml:space="preserve"> - date despre companie</w:t>
+      </w:r>
+    </w:p>
+    <w:p>
+      <w:pPr>
+        <w:jc w:val="left"/>
+        <w:rPr>
+          <w:noProof/>
+          <w:lang w:val="ro-RO"/>
+        </w:rPr>
+      </w:pPr>
+      <w:hyperlink r:id="rId15" w:history="1">
+        <w:r>
+          <w:rPr>
+            <w:rStyle w:val="Hyperlink"/>
+            <w:noProof/>
+            <w:lang w:val="ro-RO"/>
+          </w:rPr>
+          <w:t>https://en.wikipedia.org/wiki/AT%26T_Mobility</w:t>
+        </w:r>
+      </w:hyperlink>
+      <w:r>
+        <w:rPr>
+          <w:noProof/>
+          <w:lang w:val="ro-RO"/>
+        </w:rPr>
+        <w:t xml:space="preserve">  </w:t>
+      </w:r>
+      <w:r>
+        <w:rPr>
+          <w:noProof/>
+          <w:lang w:val="ro-RO"/>
+        </w:rPr>
+        <w:t>- date despre companie</w:t>
+      </w:r>
+    </w:p>
+    <w:p>
+      <w:pPr>
+        <w:jc w:val="left"/>
+        <w:rPr>
+          <w:noProof/>
+          <w:lang w:val="ro-RO"/>
+        </w:rPr>
+      </w:pPr>
+      <w:hyperlink r:id="rId16" w:history="1">
+        <w:r>
+          <w:rPr>
+            <w:rStyle w:val="Hyperlink"/>
+            <w:noProof/>
+            <w:lang w:val="ro-RO"/>
+          </w:rPr>
+          <w:t>https://about.att.com/pages/corporate_profile</w:t>
+        </w:r>
+      </w:hyperlink>
+      <w:r>
+        <w:rPr>
+          <w:noProof/>
+          <w:lang w:val="ro-RO"/>
+        </w:rPr>
+        <w:t xml:space="preserve"> - principalele activități desfășurate</w:t>
+      </w:r>
+    </w:p>
+    <w:p>
+      <w:pPr>
+        <w:jc w:val="left"/>
+        <w:rPr>
           <w:b/>
           <w:bCs/>
         </w:rPr>
@@ -7170,7 +8156,7 @@
       </w:r>
     </w:p>
     <w:p>
-      <w:hyperlink r:id="rId5" w:history="1">
+      <w:hyperlink r:id="rId17" w:history="1">
         <w:r>
           <w:rPr>
             <w:rStyle w:val="Hyperlink"/>
@@ -7180,7 +8166,7 @@
       </w:hyperlink>
     </w:p>
     <w:p>
-      <w:hyperlink r:id="rId6" w:history="1">
+      <w:hyperlink r:id="rId18" w:history="1">
         <w:r>
           <w:rPr>
             <w:rStyle w:val="Hyperlink"/>
@@ -7190,7 +8176,7 @@
       </w:hyperlink>
     </w:p>
     <w:p>
-      <w:hyperlink r:id="rId7" w:history="1">
+      <w:hyperlink r:id="rId19" w:history="1">
         <w:r>
           <w:rPr>
             <w:rStyle w:val="Hyperlink"/>
@@ -7200,7 +8186,7 @@
       </w:hyperlink>
     </w:p>
     <w:p>
-      <w:hyperlink r:id="rId8" w:history="1">
+      <w:hyperlink r:id="rId20" w:history="1">
         <w:r>
           <w:rPr>
             <w:rStyle w:val="Hyperlink"/>
@@ -7248,7 +8234,7 @@
       </w:r>
     </w:p>
     <w:p>
-      <w:hyperlink r:id="rId9" w:history="1">
+      <w:hyperlink r:id="rId21" w:history="1">
         <w:r>
           <w:rPr>
             <w:rStyle w:val="Hyperlink"/>
@@ -9010,6 +9996,27 @@
     <w:name w:val="Normal"/>
     <w:qFormat/>
   </w:style>
+  <w:style w:type="paragraph" w:styleId="Titlu1">
+    <w:name w:val="heading 1"/>
+    <w:basedOn w:val="Normal"/>
+    <w:next w:val="Normal"/>
+    <w:link w:val="Titlu1Caracter"/>
+    <w:uiPriority w:val="9"/>
+    <w:qFormat/>
+    <w:rsid w:val="00F96692"/>
+    <w:pPr>
+      <w:keepNext/>
+      <w:keepLines/>
+      <w:spacing w:before="240"/>
+      <w:outlineLvl w:val="0"/>
+    </w:pPr>
+    <w:rPr>
+      <w:rFonts w:asciiTheme="majorHAnsi" w:eastAsiaTheme="majorEastAsia" w:hAnsiTheme="majorHAnsi" w:cstheme="majorBidi"/>
+      <w:color w:val="2F5496" w:themeColor="accent1" w:themeShade="BF"/>
+      <w:sz w:val="32"/>
+      <w:szCs w:val="32"/>
+    </w:rPr>
+  </w:style>
   <w:style w:type="paragraph" w:styleId="Titlu2">
     <w:name w:val="heading 2"/>
     <w:basedOn w:val="Normal"/>
@@ -9163,6 +10170,24 @@
     <w:rPr>
       <w:b/>
       <w:bCs/>
+    </w:rPr>
+  </w:style>
+  <w:style w:type="character" w:customStyle="1" w:styleId="jlqj4b">
+    <w:name w:val="jlqj4b"/>
+    <w:basedOn w:val="Fontdeparagrafimplicit"/>
+    <w:rsid w:val="00C20C4A"/>
+  </w:style>
+  <w:style w:type="character" w:customStyle="1" w:styleId="Titlu1Caracter">
+    <w:name w:val="Titlu 1 Caracter"/>
+    <w:basedOn w:val="Fontdeparagrafimplicit"/>
+    <w:link w:val="Titlu1"/>
+    <w:uiPriority w:val="9"/>
+    <w:rsid w:val="00F96692"/>
+    <w:rPr>
+      <w:rFonts w:asciiTheme="majorHAnsi" w:eastAsiaTheme="majorEastAsia" w:hAnsiTheme="majorHAnsi" w:cstheme="majorBidi"/>
+      <w:color w:val="2F5496" w:themeColor="accent1" w:themeShade="BF"/>
+      <w:sz w:val="32"/>
+      <w:szCs w:val="32"/>
     </w:rPr>
   </w:style>
 </w:styles>

</xml_diff>